<commit_message>
Fixed doc formatting. Changed folder name.
</commit_message>
<xml_diff>
--- a/doc/v0.2 project manual.docx
+++ b/doc/v0.2 project manual.docx
@@ -119,7 +119,7 @@
           <w:szCs w:val="64"/>
         </w:rPr>
         <w:drawing>
-          <wp:inline distT="0" distB="0" distL="0" distR="0" wp14:anchorId="6CE9F8FD" wp14:editId="6701FD04">
+          <wp:inline distT="0" distB="0" distL="0" distR="0" wp14:anchorId="65F4456F" wp14:editId="67189CA9">
             <wp:extent cx="832514" cy="832514"/>
             <wp:effectExtent l="0" t="0" r="5715" b="5715"/>
             <wp:docPr id="30" name="Picture 30" descr="C:\Users\Jenna\Desktop\icon.bmp"/>
@@ -216,7 +216,7 @@
                 <w:noProof/>
               </w:rPr>
               <w:drawing>
-                <wp:inline distT="0" distB="0" distL="0" distR="0" wp14:anchorId="52546D13" wp14:editId="0BE95DF4">
+                <wp:inline distT="0" distB="0" distL="0" distR="0" wp14:anchorId="363EFF26" wp14:editId="29CF2308">
                   <wp:extent cx="1216800" cy="1767600"/>
                   <wp:effectExtent l="0" t="0" r="2540" b="4445"/>
                   <wp:docPr id="8" name="Picture 8" descr="myself"/>
@@ -279,7 +279,7 @@
                 <w:noProof/>
               </w:rPr>
               <w:drawing>
-                <wp:inline distT="0" distB="0" distL="0" distR="0" wp14:anchorId="12C60A46" wp14:editId="5284CE7C">
+                <wp:inline distT="0" distB="0" distL="0" distR="0" wp14:anchorId="0A7FB5AA" wp14:editId="6068E05F">
                   <wp:extent cx="1330325" cy="1769110"/>
                   <wp:effectExtent l="0" t="0" r="3175" b="2540"/>
                   <wp:docPr id="9" name="Picture 9" descr="Jenna Tay Xiu Li"/>
@@ -342,7 +342,7 @@
                 <w:noProof/>
               </w:rPr>
               <w:drawing>
-                <wp:inline distT="0" distB="0" distL="0" distR="0" wp14:anchorId="4BF24795" wp14:editId="28B1057C">
+                <wp:inline distT="0" distB="0" distL="0" distR="0" wp14:anchorId="32747D65" wp14:editId="39FB6036">
                   <wp:extent cx="1332000" cy="1767600"/>
                   <wp:effectExtent l="0" t="0" r="1905" b="4445"/>
                   <wp:docPr id="10" name="Picture 10" descr="C:\Users\Jenna\Desktop\396686_10150881413801612_1380408721_n.jpg"/>
@@ -405,7 +405,7 @@
                 <w:noProof/>
               </w:rPr>
               <w:drawing>
-                <wp:inline distT="0" distB="0" distL="0" distR="0" wp14:anchorId="2A2C1E2B" wp14:editId="798E3355">
+                <wp:inline distT="0" distB="0" distL="0" distR="0" wp14:anchorId="7BA6CD42" wp14:editId="491D4E6B">
                   <wp:extent cx="1047600" cy="1767600"/>
                   <wp:effectExtent l="0" t="0" r="635" b="4445"/>
                   <wp:docPr id="11" name="Picture 11" descr="__"/>
@@ -764,7 +764,7 @@
           <w:noProof/>
         </w:rPr>
         <w:drawing>
-          <wp:anchor distT="0" distB="0" distL="114300" distR="114300" simplePos="0" relativeHeight="251658240" behindDoc="0" locked="0" layoutInCell="1" allowOverlap="1" wp14:anchorId="5F542A4E" wp14:editId="3AE7D7DD">
+          <wp:anchor distT="0" distB="0" distL="114300" distR="114300" simplePos="0" relativeHeight="251658240" behindDoc="0" locked="0" layoutInCell="1" allowOverlap="1" wp14:anchorId="04563904" wp14:editId="7AD5EF45">
             <wp:simplePos x="0" y="0"/>
             <wp:positionH relativeFrom="column">
               <wp:posOffset>817880</wp:posOffset>
@@ -3255,7 +3255,7 @@
           <w:szCs w:val="24"/>
         </w:rPr>
         <w:drawing>
-          <wp:inline distT="0" distB="0" distL="0" distR="0">
+          <wp:inline distT="0" distB="0" distL="0" distR="0" wp14:anchorId="7C491955" wp14:editId="1B5DC80B">
             <wp:extent cx="5731510" cy="3374564"/>
             <wp:effectExtent l="0" t="0" r="2540" b="0"/>
             <wp:docPr id="38" name="Picture 38" descr="C:\Users\Jenna\Desktop\ataglance.png"/>
@@ -9161,7 +9161,7 @@
           <w:noProof/>
         </w:rPr>
         <w:drawing>
-          <wp:inline distT="0" distB="0" distL="0" distR="0" wp14:anchorId="304A814F" wp14:editId="354F93AF">
+          <wp:inline distT="0" distB="0" distL="0" distR="0" wp14:anchorId="77D012B4" wp14:editId="046A72E3">
             <wp:extent cx="5735782" cy="296883"/>
             <wp:effectExtent l="0" t="0" r="0" b="8255"/>
             <wp:docPr id="27" name="Picture 27" descr="Untitled-2"/>
@@ -12058,7 +12058,7 @@
           <w:noProof/>
         </w:rPr>
         <w:drawing>
-          <wp:anchor distT="0" distB="0" distL="114300" distR="114300" simplePos="0" relativeHeight="251672576" behindDoc="0" locked="0" layoutInCell="1" allowOverlap="1" wp14:anchorId="48E16E33" wp14:editId="0B4D7B43">
+          <wp:anchor distT="0" distB="0" distL="114300" distR="114300" simplePos="0" relativeHeight="251672576" behindDoc="0" locked="0" layoutInCell="1" allowOverlap="1" wp14:anchorId="02C62CBC" wp14:editId="07AED99A">
             <wp:simplePos x="0" y="0"/>
             <wp:positionH relativeFrom="column">
               <wp:posOffset>817880</wp:posOffset>
@@ -20887,19 +20887,6 @@
           <w:szCs w:val="26"/>
         </w:rPr>
       </w:pPr>
-      <w:bookmarkStart w:id="89" w:name="_GoBack"/>
-      <w:bookmarkEnd w:id="89"/>
-    </w:p>
-    <w:p>
-      <w:pPr>
-        <w:rPr>
-          <w:rFonts w:ascii="Arial" w:eastAsiaTheme="majorEastAsia" w:hAnsi="Arial" w:cstheme="majorBidi"/>
-          <w:b/>
-          <w:bCs/>
-          <w:sz w:val="32"/>
-          <w:szCs w:val="26"/>
-        </w:rPr>
-      </w:pPr>
       <w:r>
         <w:rPr>
           <w:rFonts w:ascii="Arial" w:eastAsiaTheme="majorEastAsia" w:hAnsi="Arial" w:cstheme="majorBidi"/>
@@ -20910,7 +20897,7 @@
           <w:szCs w:val="26"/>
         </w:rPr>
         <w:drawing>
-          <wp:inline distT="0" distB="0" distL="0" distR="0">
+          <wp:inline distT="0" distB="0" distL="0" distR="0" wp14:anchorId="59DEB05A" wp14:editId="4F206180">
             <wp:extent cx="6021238" cy="5694021"/>
             <wp:effectExtent l="0" t="0" r="0" b="2540"/>
             <wp:docPr id="7" name="Picture 7"/>
@@ -20969,7 +20956,7 @@
           <w:szCs w:val="26"/>
         </w:rPr>
       </w:pPr>
-      <w:bookmarkStart w:id="90" w:name="_Toc338113217"/>
+      <w:bookmarkStart w:id="89" w:name="_Toc338113217"/>
       <w:r>
         <w:br w:type="page"/>
       </w:r>
@@ -20985,21 +20972,33 @@
       </w:r>
       <w:bookmarkEnd w:id="87"/>
       <w:bookmarkEnd w:id="88"/>
-      <w:bookmarkEnd w:id="90"/>
+      <w:bookmarkEnd w:id="89"/>
     </w:p>
-    <w:p/>
     <w:p>
-      <w:pPr>
-        <w:ind w:left="-1080"/>
-      </w:pPr>
       <w:r>
         <w:rPr>
           <w:noProof/>
         </w:rPr>
         <w:drawing>
-          <wp:inline distT="0" distB="0" distL="0" distR="0" wp14:anchorId="1E9ED62B" wp14:editId="4E8AF946">
-            <wp:extent cx="7356142" cy="6086901"/>
-            <wp:effectExtent l="0" t="0" r="0" b="9525"/>
+          <wp:anchor distT="0" distB="0" distL="114300" distR="114300" simplePos="0" relativeHeight="251673600" behindDoc="1" locked="0" layoutInCell="1" allowOverlap="1" wp14:anchorId="634A6132" wp14:editId="377F9F45">
+            <wp:simplePos x="0" y="0"/>
+            <wp:positionH relativeFrom="column">
+              <wp:posOffset>-872490</wp:posOffset>
+            </wp:positionH>
+            <wp:positionV relativeFrom="paragraph">
+              <wp:posOffset>320040</wp:posOffset>
+            </wp:positionV>
+            <wp:extent cx="7421245" cy="5975350"/>
+            <wp:effectExtent l="0" t="0" r="8255" b="6350"/>
+            <wp:wrapTight wrapText="bothSides">
+              <wp:wrapPolygon edited="0">
+                <wp:start x="0" y="0"/>
+                <wp:lineTo x="0" y="21554"/>
+                <wp:lineTo x="21569" y="21554"/>
+                <wp:lineTo x="21569" y="0"/>
+                <wp:lineTo x="0" y="0"/>
+              </wp:wrapPolygon>
+            </wp:wrapTight>
             <wp:docPr id="14" name="Picture 14"/>
             <wp:cNvGraphicFramePr>
               <a:graphicFrameLocks xmlns:a="http://schemas.openxmlformats.org/drawingml/2006/main" noChangeAspect="1"/>
@@ -21029,7 +21028,7 @@
                   <pic:spPr bwMode="auto">
                     <a:xfrm>
                       <a:off x="0" y="0"/>
-                      <a:ext cx="7361558" cy="6091383"/>
+                      <a:ext cx="7421245" cy="5975350"/>
                     </a:xfrm>
                     <a:prstGeom prst="rect">
                       <a:avLst/>
@@ -21042,7 +21041,13 @@
                 </pic:pic>
               </a:graphicData>
             </a:graphic>
-          </wp:inline>
+            <wp14:sizeRelH relativeFrom="page">
+              <wp14:pctWidth>0</wp14:pctWidth>
+            </wp14:sizeRelH>
+            <wp14:sizeRelV relativeFrom="page">
+              <wp14:pctHeight>0</wp14:pctHeight>
+            </wp14:sizeRelV>
+          </wp:anchor>
         </w:drawing>
       </w:r>
     </w:p>
@@ -21051,37 +21056,34 @@
         <w:pStyle w:val="Heading2"/>
         <w:spacing w:after="200"/>
       </w:pPr>
-      <w:bookmarkStart w:id="91" w:name="_Toc338088453"/>
-      <w:bookmarkStart w:id="92" w:name="_Toc338088585"/>
-      <w:bookmarkStart w:id="93" w:name="_Toc338113218"/>
+      <w:bookmarkStart w:id="90" w:name="_Toc338088453"/>
+      <w:bookmarkStart w:id="91" w:name="_Toc338088585"/>
+      <w:bookmarkStart w:id="92" w:name="_Toc338113218"/>
+      <w:bookmarkStart w:id="93" w:name="_GoBack"/>
+      <w:bookmarkEnd w:id="93"/>
+      <w:r>
+        <w:lastRenderedPageBreak/>
+        <w:t>User Sequence</w:t>
+      </w:r>
+      <w:r>
+        <w:t xml:space="preserve"> Diagram</w:t>
+      </w:r>
+      <w:bookmarkEnd w:id="90"/>
+      <w:bookmarkEnd w:id="91"/>
+      <w:bookmarkEnd w:id="92"/>
     </w:p>
     <w:p>
       <w:pPr>
-        <w:pStyle w:val="Heading2"/>
-        <w:spacing w:after="200"/>
+        <w:rPr>
+          <w:highlight w:val="yellow"/>
+        </w:rPr>
       </w:pPr>
       <w:r>
-        <w:t>User Sequence</w:t>
-      </w:r>
-      <w:r>
-        <w:t xml:space="preserve"> Diagram</w:t>
-      </w:r>
-      <w:bookmarkEnd w:id="91"/>
-      <w:bookmarkEnd w:id="92"/>
-      <w:bookmarkEnd w:id="93"/>
-    </w:p>
-    <w:p>
-      <w:pPr>
-        <w:rPr>
-          <w:highlight w:val="yellow"/>
-        </w:rPr>
-      </w:pPr>
-      <w:r>
         <w:rPr>
           <w:noProof/>
         </w:rPr>
         <w:drawing>
-          <wp:inline distT="0" distB="0" distL="0" distR="0" wp14:anchorId="1D2277BD" wp14:editId="4E58531E">
+          <wp:inline distT="0" distB="0" distL="0" distR="0" wp14:anchorId="51617B89" wp14:editId="23CD2764">
             <wp:extent cx="5731510" cy="3090229"/>
             <wp:effectExtent l="0" t="0" r="2540" b="0"/>
             <wp:docPr id="1" name="Picture 1" descr="C:\Users\Jenna\Desktop\Project Web Repo\doc\TODO++.jpg"/>
@@ -23923,7 +23925,7 @@
           <w:noProof/>
         </w:rPr>
         <w:drawing>
-          <wp:inline distT="0" distB="0" distL="0" distR="0" wp14:anchorId="2D798E5A" wp14:editId="2B56CE1D">
+          <wp:inline distT="0" distB="0" distL="0" distR="0" wp14:anchorId="106CDB08" wp14:editId="3B1B821F">
             <wp:extent cx="5731510" cy="3123565"/>
             <wp:effectExtent l="0" t="0" r="2540" b="0"/>
             <wp:docPr id="41" name="Picture 41" descr="C:\Users\Jenna\Desktop\ui.png"/>
@@ -24525,6 +24527,7 @@
                 <w:rFonts w:ascii="Arial" w:hAnsi="Arial" w:cs="Arial"/>
                 <w:color w:val="808080" w:themeColor="background1" w:themeShade="80"/>
               </w:rPr>
+              <w:lastRenderedPageBreak/>
               <w:t>SettingsManagers</w:t>
             </w:r>
             <w:proofErr w:type="spellEnd"/>
@@ -24540,7 +24543,6 @@
               <w:rPr>
                 <w:rFonts w:ascii="Arial" w:hAnsi="Arial" w:cs="Arial"/>
               </w:rPr>
-              <w:lastRenderedPageBreak/>
               <w:t>mainSettingsManager</w:t>
             </w:r>
             <w:proofErr w:type="spellEnd"/>
@@ -24567,7 +24569,6 @@
               <w:rPr>
                 <w:rFonts w:ascii="Arial" w:hAnsi="Arial" w:cs="Arial"/>
               </w:rPr>
-              <w:lastRenderedPageBreak/>
               <w:t xml:space="preserve">Instance of </w:t>
             </w:r>
             <w:proofErr w:type="spellStart"/>
@@ -24588,14 +24589,7 @@
               <w:rPr>
                 <w:rFonts w:ascii="Arial" w:hAnsi="Arial" w:cs="Arial"/>
               </w:rPr>
-              <w:t xml:space="preserve">tores all settings data, </w:t>
-            </w:r>
-            <w:r>
-              <w:rPr>
-                <w:rFonts w:ascii="Arial" w:hAnsi="Arial" w:cs="Arial"/>
-              </w:rPr>
-              <w:lastRenderedPageBreak/>
-              <w:t xml:space="preserve">including </w:t>
+              <w:t xml:space="preserve">tores all settings data, including </w:t>
             </w:r>
             <w:r>
               <w:rPr>
@@ -24644,7 +24638,6 @@
                 <w:rFonts w:ascii="Arial" w:hAnsi="Arial" w:cs="Arial"/>
                 <w:color w:val="808080" w:themeColor="background1" w:themeShade="80"/>
               </w:rPr>
-              <w:lastRenderedPageBreak/>
               <w:t xml:space="preserve">Logic </w:t>
             </w:r>
             <w:proofErr w:type="spellStart"/>
@@ -26100,7 +26093,7 @@
           <w:noProof/>
         </w:rPr>
         <w:drawing>
-          <wp:inline distT="0" distB="0" distL="0" distR="0" wp14:anchorId="3C2E09F3" wp14:editId="4D4079D5">
+          <wp:inline distT="0" distB="0" distL="0" distR="0" wp14:anchorId="295BAC4A" wp14:editId="3CED623B">
             <wp:extent cx="5731510" cy="3188761"/>
             <wp:effectExtent l="0" t="0" r="0" b="0"/>
             <wp:docPr id="2" name="Picture 2" descr="C:\Users\Jenna\Desktop\control setting interfaces.png"/>
@@ -27102,7 +27095,7 @@
       </w:tblPr>
       <w:tblGrid>
         <w:gridCol w:w="4068"/>
-        <w:gridCol w:w="5306"/>
+        <w:gridCol w:w="5174"/>
       </w:tblGrid>
       <w:tr>
         <w:tc>
@@ -29430,7 +29423,15 @@
                 <w:rFonts w:ascii="Arial" w:hAnsi="Arial" w:cs="Arial"/>
                 <w:highlight w:val="white"/>
               </w:rPr>
-              <w:t xml:space="preserve"> (</w:t>
+              <w:t xml:space="preserve"> </w:t>
+            </w:r>
+            <w:r>
+              <w:rPr>
+                <w:rFonts w:ascii="Arial" w:hAnsi="Arial" w:cs="Arial"/>
+                <w:highlight w:val="white"/>
+              </w:rPr>
+              <w:lastRenderedPageBreak/>
+              <w:t>(</w:t>
             </w:r>
             <w:r>
               <w:rPr>
@@ -29484,6 +29485,7 @@
               <w:rPr>
                 <w:rFonts w:ascii="Arial" w:hAnsi="Arial" w:cs="Arial"/>
               </w:rPr>
+              <w:lastRenderedPageBreak/>
               <w:t>Creates and returns the</w:t>
             </w:r>
             <w:r>
@@ -29520,7 +29522,14 @@
               <w:rPr>
                 <w:rFonts w:ascii="Arial" w:hAnsi="Arial" w:cs="Arial"/>
               </w:rPr>
-              <w:t xml:space="preserve">based on the input </w:t>
+              <w:t xml:space="preserve">based on the </w:t>
+            </w:r>
+            <w:r>
+              <w:rPr>
+                <w:rFonts w:ascii="Arial" w:hAnsi="Arial" w:cs="Arial"/>
+              </w:rPr>
+              <w:lastRenderedPageBreak/>
+              <w:t xml:space="preserve">input </w:t>
             </w:r>
             <w:proofErr w:type="spellStart"/>
             <w:r>
@@ -33303,7 +33312,7 @@
       </w:tblPr>
       <w:tblGrid>
         <w:gridCol w:w="3922"/>
-        <w:gridCol w:w="5492"/>
+        <w:gridCol w:w="5320"/>
       </w:tblGrid>
       <w:tr>
         <w:tc>
@@ -41542,7 +41551,7 @@
       <w:headerReference w:type="default" r:id="rId22"/>
       <w:footerReference w:type="default" r:id="rId23"/>
       <w:pgSz w:w="11906" w:h="16838"/>
-      <w:pgMar w:top="1440" w:right="926" w:bottom="1440" w:left="1170" w:header="708" w:footer="708" w:gutter="0"/>
+      <w:pgMar w:top="1440" w:right="1440" w:bottom="1440" w:left="1440" w:header="708" w:footer="708" w:gutter="0"/>
       <w:cols w:space="708"/>
       <w:docGrid w:linePitch="360"/>
     </w:sectPr>
@@ -41618,7 +41627,7 @@
             <w:bCs/>
             <w:noProof/>
           </w:rPr>
-          <w:t>23</w:t>
+          <w:t>25</w:t>
         </w:r>
         <w:r>
           <w:rPr>
@@ -44132,7 +44141,7 @@
 </file>
 
 <file path=customXml/itemProps1.xml><?xml version="1.0" encoding="utf-8"?>
-<ds:datastoreItem xmlns:ds="http://schemas.openxmlformats.org/officeDocument/2006/customXml" ds:itemID="{54E9C1AA-0E4F-472E-9AFD-38F762F5D0B9}">
+<ds:datastoreItem xmlns:ds="http://schemas.openxmlformats.org/officeDocument/2006/customXml" ds:itemID="{80A1A2E4-956B-405F-9CC7-3FFB235F3FD1}">
   <ds:schemaRefs>
     <ds:schemaRef ds:uri="http://schemas.openxmlformats.org/officeDocument/2006/bibliography"/>
   </ds:schemaRefs>

</xml_diff>

<commit_message>
Fixed minor error with class diagram.
</commit_message>
<xml_diff>
--- a/doc/v0.2 project manual.docx
+++ b/doc/v0.2 project manual.docx
@@ -20876,6 +20876,18 @@
         <w:lastRenderedPageBreak/>
         <w:t>Architecture Diagram</w:t>
       </w:r>
+      <w:r>
+        <w:rPr>
+          <w:rFonts w:ascii="Arial" w:eastAsiaTheme="majorEastAsia" w:hAnsi="Arial" w:cstheme="majorBidi"/>
+          <w:b/>
+          <w:bCs/>
+          <w:sz w:val="32"/>
+          <w:szCs w:val="26"/>
+        </w:rPr>
+        <w:br/>
+      </w:r>
+      <w:bookmarkStart w:id="89" w:name="_GoBack"/>
+      <w:bookmarkEnd w:id="89"/>
     </w:p>
     <w:p>
       <w:pPr>
@@ -20897,7 +20909,7 @@
           <w:szCs w:val="26"/>
         </w:rPr>
         <w:drawing>
-          <wp:inline distT="0" distB="0" distL="0" distR="0" wp14:anchorId="59DEB05A" wp14:editId="4F206180">
+          <wp:inline distT="0" distB="0" distL="0" distR="0" wp14:anchorId="73C816C4" wp14:editId="5E1E443A">
             <wp:extent cx="6021238" cy="5694021"/>
             <wp:effectExtent l="0" t="0" r="0" b="2540"/>
             <wp:docPr id="7" name="Picture 7"/>
@@ -20956,7 +20968,7 @@
           <w:szCs w:val="26"/>
         </w:rPr>
       </w:pPr>
-      <w:bookmarkStart w:id="89" w:name="_Toc338113217"/>
+      <w:bookmarkStart w:id="90" w:name="_Toc338113217"/>
       <w:r>
         <w:br w:type="page"/>
       </w:r>
@@ -20967,39 +20979,31 @@
         <w:spacing w:after="60"/>
       </w:pPr>
       <w:r>
+        <w:rPr>
+          <w:noProof/>
+        </w:rPr>
         <w:lastRenderedPageBreak/>
-        <w:t>Class Diagram</w:t>
-      </w:r>
-      <w:bookmarkEnd w:id="87"/>
-      <w:bookmarkEnd w:id="88"/>
-      <w:bookmarkEnd w:id="89"/>
-    </w:p>
-    <w:p>
-      <w:r>
-        <w:rPr>
-          <w:noProof/>
-        </w:rPr>
         <w:drawing>
-          <wp:anchor distT="0" distB="0" distL="114300" distR="114300" simplePos="0" relativeHeight="251673600" behindDoc="1" locked="0" layoutInCell="1" allowOverlap="1" wp14:anchorId="634A6132" wp14:editId="377F9F45">
+          <wp:anchor distT="0" distB="0" distL="114300" distR="114300" simplePos="0" relativeHeight="251673600" behindDoc="1" locked="0" layoutInCell="1" allowOverlap="1" wp14:anchorId="4A2C5BFB" wp14:editId="22D19024">
             <wp:simplePos x="0" y="0"/>
             <wp:positionH relativeFrom="column">
-              <wp:posOffset>-872490</wp:posOffset>
+              <wp:posOffset>-863600</wp:posOffset>
             </wp:positionH>
             <wp:positionV relativeFrom="paragraph">
-              <wp:posOffset>320040</wp:posOffset>
+              <wp:posOffset>507365</wp:posOffset>
             </wp:positionV>
-            <wp:extent cx="7421245" cy="5975350"/>
-            <wp:effectExtent l="0" t="0" r="8255" b="6350"/>
+            <wp:extent cx="7452360" cy="5723890"/>
+            <wp:effectExtent l="0" t="0" r="0" b="0"/>
             <wp:wrapTight wrapText="bothSides">
               <wp:wrapPolygon edited="0">
                 <wp:start x="0" y="0"/>
-                <wp:lineTo x="0" y="21554"/>
-                <wp:lineTo x="21569" y="21554"/>
-                <wp:lineTo x="21569" y="0"/>
+                <wp:lineTo x="0" y="21495"/>
+                <wp:lineTo x="21534" y="21495"/>
+                <wp:lineTo x="21534" y="0"/>
                 <wp:lineTo x="0" y="0"/>
               </wp:wrapPolygon>
             </wp:wrapTight>
-            <wp:docPr id="14" name="Picture 14"/>
+            <wp:docPr id="3" name="Picture 3"/>
             <wp:cNvGraphicFramePr>
               <a:graphicFrameLocks xmlns:a="http://schemas.openxmlformats.org/drawingml/2006/main" noChangeAspect="1"/>
             </wp:cNvGraphicFramePr>
@@ -21007,7 +21011,7 @@
               <a:graphicData uri="http://schemas.openxmlformats.org/drawingml/2006/picture">
                 <pic:pic xmlns:pic="http://schemas.openxmlformats.org/drawingml/2006/picture">
                   <pic:nvPicPr>
-                    <pic:cNvPr id="0" name="Picture 6"/>
+                    <pic:cNvPr id="0" name="Picture 1"/>
                     <pic:cNvPicPr>
                       <a:picLocks noChangeAspect="1" noChangeArrowheads="1"/>
                     </pic:cNvPicPr>
@@ -21028,7 +21032,7 @@
                   <pic:spPr bwMode="auto">
                     <a:xfrm>
                       <a:off x="0" y="0"/>
-                      <a:ext cx="7421245" cy="5975350"/>
+                      <a:ext cx="7452360" cy="5723890"/>
                     </a:xfrm>
                     <a:prstGeom prst="rect">
                       <a:avLst/>
@@ -21050,17 +21054,22 @@
           </wp:anchor>
         </w:drawing>
       </w:r>
+      <w:r>
+        <w:t>Class Diagram</w:t>
+      </w:r>
+      <w:bookmarkEnd w:id="87"/>
+      <w:bookmarkEnd w:id="88"/>
+      <w:bookmarkEnd w:id="90"/>
     </w:p>
+    <w:p/>
     <w:p>
       <w:pPr>
         <w:pStyle w:val="Heading2"/>
         <w:spacing w:after="200"/>
       </w:pPr>
-      <w:bookmarkStart w:id="90" w:name="_Toc338088453"/>
-      <w:bookmarkStart w:id="91" w:name="_Toc338088585"/>
-      <w:bookmarkStart w:id="92" w:name="_Toc338113218"/>
-      <w:bookmarkStart w:id="93" w:name="_GoBack"/>
-      <w:bookmarkEnd w:id="93"/>
+      <w:bookmarkStart w:id="91" w:name="_Toc338088453"/>
+      <w:bookmarkStart w:id="92" w:name="_Toc338088585"/>
+      <w:bookmarkStart w:id="93" w:name="_Toc338113218"/>
       <w:r>
         <w:lastRenderedPageBreak/>
         <w:t>User Sequence</w:t>
@@ -21068,9 +21077,12 @@
       <w:r>
         <w:t xml:space="preserve"> Diagram</w:t>
       </w:r>
-      <w:bookmarkEnd w:id="90"/>
       <w:bookmarkEnd w:id="91"/>
       <w:bookmarkEnd w:id="92"/>
+      <w:bookmarkEnd w:id="93"/>
+      <w:r>
+        <w:br/>
+      </w:r>
     </w:p>
     <w:p>
       <w:pPr>
@@ -41627,7 +41639,7 @@
             <w:bCs/>
             <w:noProof/>
           </w:rPr>
-          <w:t>25</w:t>
+          <w:t>23</w:t>
         </w:r>
         <w:r>
           <w:rPr>
@@ -44141,7 +44153,7 @@
 </file>
 
 <file path=customXml/itemProps1.xml><?xml version="1.0" encoding="utf-8"?>
-<ds:datastoreItem xmlns:ds="http://schemas.openxmlformats.org/officeDocument/2006/customXml" ds:itemID="{80A1A2E4-956B-405F-9CC7-3FFB235F3FD1}">
+<ds:datastoreItem xmlns:ds="http://schemas.openxmlformats.org/officeDocument/2006/customXml" ds:itemID="{FC65C2DA-1637-4D50-9825-ED09F7E3CA9E}">
   <ds:schemaRefs>
     <ds:schemaRef ds:uri="http://schemas.openxmlformats.org/officeDocument/2006/bibliography"/>
   </ds:schemaRefs>

</xml_diff>

<commit_message>
Updated some images of GUI
</commit_message>
<xml_diff>
--- a/doc/v0.2 project manual.docx
+++ b/doc/v0.2 project manual.docx
@@ -3255,10 +3255,10 @@
           <w:szCs w:val="24"/>
         </w:rPr>
         <w:drawing>
-          <wp:inline distT="0" distB="0" distL="0" distR="0" wp14:anchorId="7C491955" wp14:editId="1B5DC80B">
-            <wp:extent cx="5731510" cy="3374564"/>
-            <wp:effectExtent l="0" t="0" r="2540" b="0"/>
-            <wp:docPr id="38" name="Picture 38" descr="C:\Users\Jenna\Desktop\ataglance.png"/>
+          <wp:inline distT="0" distB="0" distL="0" distR="0">
+            <wp:extent cx="5947576" cy="4460682"/>
+            <wp:effectExtent l="0" t="0" r="0" b="0"/>
+            <wp:docPr id="12" name="Picture 12" descr="C:\Users\RavenXce\Documents\Visual Studio 2012\Projects\ToDo++\doc\diagrams\ataglance2.png"/>
             <wp:cNvGraphicFramePr>
               <a:graphicFrameLocks xmlns:a="http://schemas.openxmlformats.org/drawingml/2006/main" noChangeAspect="1"/>
             </wp:cNvGraphicFramePr>
@@ -3266,13 +3266,13 @@
               <a:graphicData uri="http://schemas.openxmlformats.org/drawingml/2006/picture">
                 <pic:pic xmlns:pic="http://schemas.openxmlformats.org/drawingml/2006/picture">
                   <pic:nvPicPr>
-                    <pic:cNvPr id="0" name="Picture 4" descr="C:\Users\Jenna\Desktop\ataglance.png"/>
+                    <pic:cNvPr id="0" name="Picture 1" descr="C:\Users\RavenXce\Documents\Visual Studio 2012\Projects\ToDo++\doc\diagrams\ataglance2.png"/>
                     <pic:cNvPicPr>
                       <a:picLocks noChangeAspect="1" noChangeArrowheads="1"/>
                     </pic:cNvPicPr>
                   </pic:nvPicPr>
                   <pic:blipFill>
-                    <a:blip r:embed="rId15" cstate="print">
+                    <a:blip r:embed="rId15">
                       <a:extLst>
                         <a:ext uri="{28A0092B-C50C-407E-A947-70E740481C1C}">
                           <a14:useLocalDpi xmlns:a14="http://schemas.microsoft.com/office/drawing/2010/main" val="0"/>
@@ -3287,7 +3287,7 @@
                   <pic:spPr bwMode="auto">
                     <a:xfrm>
                       <a:off x="0" y="0"/>
-                      <a:ext cx="5731510" cy="3374564"/>
+                      <a:ext cx="5947806" cy="4460854"/>
                     </a:xfrm>
                     <a:prstGeom prst="rect">
                       <a:avLst/>
@@ -3330,9 +3330,11 @@
         <w:lastRenderedPageBreak/>
         <w:t>Quick Start</w:t>
       </w:r>
+      <w:bookmarkStart w:id="13" w:name="_GoBack"/>
       <w:bookmarkEnd w:id="10"/>
       <w:bookmarkEnd w:id="11"/>
       <w:bookmarkEnd w:id="12"/>
+      <w:bookmarkEnd w:id="13"/>
     </w:p>
     <w:p>
       <w:pPr>
@@ -4013,9 +4015,9 @@
         </w:pBdr>
         <w:spacing w:after="200"/>
       </w:pPr>
-      <w:bookmarkStart w:id="13" w:name="_Toc338028284"/>
-      <w:bookmarkStart w:id="14" w:name="_Toc338088569"/>
-      <w:bookmarkStart w:id="15" w:name="_Toc338088819"/>
+      <w:bookmarkStart w:id="14" w:name="_Toc338028284"/>
+      <w:bookmarkStart w:id="15" w:name="_Toc338088569"/>
+      <w:bookmarkStart w:id="16" w:name="_Toc338088819"/>
       <w:r>
         <w:lastRenderedPageBreak/>
         <w:t xml:space="preserve">Creating Your </w:t>
@@ -4028,24 +4030,24 @@
       <w:r>
         <w:t>++ List</w:t>
       </w:r>
-      <w:bookmarkEnd w:id="13"/>
       <w:bookmarkEnd w:id="14"/>
       <w:bookmarkEnd w:id="15"/>
+      <w:bookmarkEnd w:id="16"/>
     </w:p>
     <w:p>
       <w:pPr>
         <w:pStyle w:val="Heading2"/>
         <w:spacing w:after="200"/>
       </w:pPr>
-      <w:bookmarkStart w:id="16" w:name="_Toc338028285"/>
-      <w:bookmarkStart w:id="17" w:name="_Toc338088570"/>
-      <w:bookmarkStart w:id="18" w:name="_Toc338088820"/>
+      <w:bookmarkStart w:id="17" w:name="_Toc338028285"/>
+      <w:bookmarkStart w:id="18" w:name="_Toc338088570"/>
+      <w:bookmarkStart w:id="19" w:name="_Toc338088820"/>
       <w:r>
         <w:t>Types of Tasks</w:t>
       </w:r>
-      <w:bookmarkEnd w:id="16"/>
       <w:bookmarkEnd w:id="17"/>
       <w:bookmarkEnd w:id="18"/>
+      <w:bookmarkEnd w:id="19"/>
     </w:p>
     <w:p>
       <w:pPr>
@@ -4252,15 +4254,15 @@
         <w:pStyle w:val="Heading2"/>
         <w:spacing w:after="200"/>
       </w:pPr>
-      <w:bookmarkStart w:id="19" w:name="_Toc338028286"/>
-      <w:bookmarkStart w:id="20" w:name="_Toc338088571"/>
-      <w:bookmarkStart w:id="21" w:name="_Toc338088821"/>
+      <w:bookmarkStart w:id="20" w:name="_Toc338028286"/>
+      <w:bookmarkStart w:id="21" w:name="_Toc338088571"/>
+      <w:bookmarkStart w:id="22" w:name="_Toc338088821"/>
       <w:r>
         <w:t>Basic Operation</w:t>
       </w:r>
-      <w:bookmarkEnd w:id="19"/>
       <w:bookmarkEnd w:id="20"/>
       <w:bookmarkEnd w:id="21"/>
+      <w:bookmarkEnd w:id="22"/>
     </w:p>
     <w:p>
       <w:pPr>
@@ -4432,18 +4434,18 @@
         <w:pStyle w:val="Heading2"/>
         <w:spacing w:after="200"/>
       </w:pPr>
-      <w:bookmarkStart w:id="22" w:name="_Toc338028287"/>
-      <w:bookmarkStart w:id="23" w:name="_Toc338088572"/>
-      <w:bookmarkStart w:id="24" w:name="_Toc338088822"/>
+      <w:bookmarkStart w:id="23" w:name="_Toc338028287"/>
+      <w:bookmarkStart w:id="24" w:name="_Toc338088572"/>
+      <w:bookmarkStart w:id="25" w:name="_Toc338088822"/>
       <w:r>
         <w:t xml:space="preserve">Adding </w:t>
       </w:r>
       <w:r>
         <w:t>a Task</w:t>
       </w:r>
-      <w:bookmarkEnd w:id="22"/>
       <w:bookmarkEnd w:id="23"/>
       <w:bookmarkEnd w:id="24"/>
+      <w:bookmarkEnd w:id="25"/>
     </w:p>
     <w:p>
       <w:pPr>
@@ -5047,9 +5049,9 @@
         <w:spacing w:after="200"/>
         <w:jc w:val="both"/>
       </w:pPr>
-      <w:bookmarkStart w:id="25" w:name="_Toc338028288"/>
-      <w:bookmarkStart w:id="26" w:name="_Toc338088573"/>
-      <w:bookmarkStart w:id="27" w:name="_Toc338088823"/>
+      <w:bookmarkStart w:id="26" w:name="_Toc338028288"/>
+      <w:bookmarkStart w:id="27" w:name="_Toc338088573"/>
+      <w:bookmarkStart w:id="28" w:name="_Toc338088823"/>
       <w:r>
         <w:lastRenderedPageBreak/>
         <w:t xml:space="preserve">Searching </w:t>
@@ -5060,9 +5062,9 @@
       <w:r>
         <w:t>Viewing</w:t>
       </w:r>
-      <w:bookmarkEnd w:id="25"/>
       <w:bookmarkEnd w:id="26"/>
       <w:bookmarkEnd w:id="27"/>
+      <w:bookmarkEnd w:id="28"/>
     </w:p>
     <w:p>
       <w:pPr>
@@ -5798,9 +5800,9 @@
         <w:pStyle w:val="Heading2"/>
         <w:spacing w:after="200"/>
       </w:pPr>
-      <w:bookmarkStart w:id="28" w:name="_Toc338028289"/>
-      <w:bookmarkStart w:id="29" w:name="_Toc338088574"/>
-      <w:bookmarkStart w:id="30" w:name="_Toc338088824"/>
+      <w:bookmarkStart w:id="29" w:name="_Toc338028289"/>
+      <w:bookmarkStart w:id="30" w:name="_Toc338088574"/>
+      <w:bookmarkStart w:id="31" w:name="_Toc338088824"/>
       <w:r>
         <w:t>Updating</w:t>
       </w:r>
@@ -5810,9 +5812,9 @@
       <w:r>
         <w:t xml:space="preserve"> Modifying</w:t>
       </w:r>
-      <w:bookmarkEnd w:id="28"/>
       <w:bookmarkEnd w:id="29"/>
       <w:bookmarkEnd w:id="30"/>
+      <w:bookmarkEnd w:id="31"/>
     </w:p>
     <w:p>
       <w:pPr>
@@ -7631,25 +7633,25 @@
         </w:pBdr>
         <w:spacing w:after="200"/>
       </w:pPr>
-      <w:bookmarkStart w:id="31" w:name="_Toc338028290"/>
-      <w:bookmarkStart w:id="32" w:name="_Toc338088575"/>
-      <w:bookmarkStart w:id="33" w:name="_Toc338088825"/>
+      <w:bookmarkStart w:id="32" w:name="_Toc338028290"/>
+      <w:bookmarkStart w:id="33" w:name="_Toc338088575"/>
+      <w:bookmarkStart w:id="34" w:name="_Toc338088825"/>
       <w:r>
         <w:lastRenderedPageBreak/>
         <w:t>Moving Your List</w:t>
       </w:r>
-      <w:bookmarkEnd w:id="31"/>
       <w:bookmarkEnd w:id="32"/>
       <w:bookmarkEnd w:id="33"/>
+      <w:bookmarkEnd w:id="34"/>
     </w:p>
     <w:p>
       <w:pPr>
         <w:pStyle w:val="Heading2"/>
         <w:spacing w:after="200"/>
       </w:pPr>
-      <w:bookmarkStart w:id="34" w:name="_Toc338028291"/>
-      <w:bookmarkStart w:id="35" w:name="_Toc338088576"/>
-      <w:bookmarkStart w:id="36" w:name="_Toc338088826"/>
+      <w:bookmarkStart w:id="35" w:name="_Toc338028291"/>
+      <w:bookmarkStart w:id="36" w:name="_Toc338088576"/>
+      <w:bookmarkStart w:id="37" w:name="_Toc338088826"/>
       <w:r>
         <w:t xml:space="preserve">Loading &amp; Saving Your </w:t>
       </w:r>
@@ -7661,9 +7663,9 @@
       <w:r>
         <w:t>++ List</w:t>
       </w:r>
-      <w:bookmarkEnd w:id="34"/>
       <w:bookmarkEnd w:id="35"/>
       <w:bookmarkEnd w:id="36"/>
+      <w:bookmarkEnd w:id="37"/>
     </w:p>
     <w:p>
       <w:pPr>
@@ -7848,9 +7850,9 @@
         <w:pStyle w:val="Heading2"/>
         <w:spacing w:after="200"/>
       </w:pPr>
-      <w:bookmarkStart w:id="37" w:name="_Toc338028292"/>
-      <w:bookmarkStart w:id="38" w:name="_Toc338088577"/>
-      <w:bookmarkStart w:id="39" w:name="_Toc338088827"/>
+      <w:bookmarkStart w:id="38" w:name="_Toc338028292"/>
+      <w:bookmarkStart w:id="39" w:name="_Toc338088577"/>
+      <w:bookmarkStart w:id="40" w:name="_Toc338088827"/>
       <w:r>
         <w:t xml:space="preserve">Exporting Your </w:t>
       </w:r>
@@ -7862,9 +7864,9 @@
       <w:r>
         <w:t>++ List</w:t>
       </w:r>
-      <w:bookmarkEnd w:id="37"/>
       <w:bookmarkEnd w:id="38"/>
       <w:bookmarkEnd w:id="39"/>
+      <w:bookmarkEnd w:id="40"/>
     </w:p>
     <w:p>
       <w:pPr>
@@ -8006,32 +8008,32 @@
         </w:pBdr>
         <w:spacing w:after="200"/>
       </w:pPr>
-      <w:bookmarkStart w:id="40" w:name="_Toc338028293"/>
-      <w:bookmarkStart w:id="41" w:name="_Toc338088578"/>
-      <w:bookmarkStart w:id="42" w:name="_Toc338088828"/>
+      <w:bookmarkStart w:id="41" w:name="_Toc338028293"/>
+      <w:bookmarkStart w:id="42" w:name="_Toc338088578"/>
+      <w:bookmarkStart w:id="43" w:name="_Toc338088828"/>
       <w:r>
         <w:lastRenderedPageBreak/>
         <w:t>Advanced Features</w:t>
       </w:r>
-      <w:bookmarkEnd w:id="40"/>
       <w:bookmarkEnd w:id="41"/>
       <w:bookmarkEnd w:id="42"/>
+      <w:bookmarkEnd w:id="43"/>
     </w:p>
     <w:p>
       <w:pPr>
         <w:pStyle w:val="Heading2"/>
         <w:spacing w:after="200"/>
       </w:pPr>
-      <w:bookmarkStart w:id="43" w:name="_Toc338028294"/>
-      <w:bookmarkStart w:id="44" w:name="_Toc338088579"/>
-      <w:bookmarkStart w:id="45" w:name="_Toc338088829"/>
+      <w:bookmarkStart w:id="44" w:name="_Toc338028294"/>
+      <w:bookmarkStart w:id="45" w:name="_Toc338088579"/>
+      <w:bookmarkStart w:id="46" w:name="_Toc338088829"/>
       <w:proofErr w:type="spellStart"/>
       <w:r>
         <w:t>FlexiCommands</w:t>
       </w:r>
-      <w:bookmarkEnd w:id="43"/>
       <w:bookmarkEnd w:id="44"/>
       <w:bookmarkEnd w:id="45"/>
+      <w:bookmarkEnd w:id="46"/>
       <w:proofErr w:type="spellEnd"/>
     </w:p>
     <w:p>
@@ -8407,13 +8409,13 @@
         <w:pStyle w:val="Heading3"/>
         <w:spacing w:after="200"/>
       </w:pPr>
-      <w:bookmarkStart w:id="46" w:name="_Toc338028295"/>
-      <w:bookmarkStart w:id="47" w:name="_Toc338088830"/>
+      <w:bookmarkStart w:id="47" w:name="_Toc338028295"/>
+      <w:bookmarkStart w:id="48" w:name="_Toc338088830"/>
       <w:r>
         <w:t>Custom Keywords</w:t>
       </w:r>
-      <w:bookmarkEnd w:id="46"/>
       <w:bookmarkEnd w:id="47"/>
+      <w:bookmarkEnd w:id="48"/>
     </w:p>
     <w:p>
       <w:pPr>
@@ -8495,13 +8497,13 @@
         <w:pStyle w:val="Heading3"/>
         <w:spacing w:after="200"/>
       </w:pPr>
-      <w:bookmarkStart w:id="48" w:name="_Toc338028296"/>
-      <w:bookmarkStart w:id="49" w:name="_Toc338088831"/>
+      <w:bookmarkStart w:id="49" w:name="_Toc338028296"/>
+      <w:bookmarkStart w:id="50" w:name="_Toc338088831"/>
       <w:r>
         <w:t>Using Reserved Keywords</w:t>
       </w:r>
-      <w:bookmarkEnd w:id="48"/>
       <w:bookmarkEnd w:id="49"/>
+      <w:bookmarkEnd w:id="50"/>
     </w:p>
     <w:p>
       <w:pPr>
@@ -8840,29 +8842,29 @@
         <w:pStyle w:val="Heading2"/>
         <w:spacing w:after="200"/>
       </w:pPr>
-      <w:bookmarkStart w:id="50" w:name="_Toc338028297"/>
-      <w:bookmarkStart w:id="51" w:name="_Toc338088580"/>
-      <w:bookmarkStart w:id="52" w:name="_Toc338088832"/>
+      <w:bookmarkStart w:id="51" w:name="_Toc338028297"/>
+      <w:bookmarkStart w:id="52" w:name="_Toc338088580"/>
+      <w:bookmarkStart w:id="53" w:name="_Toc338088832"/>
       <w:r>
         <w:lastRenderedPageBreak/>
         <w:t>Important Features for Power Users</w:t>
       </w:r>
-      <w:bookmarkEnd w:id="50"/>
       <w:bookmarkEnd w:id="51"/>
       <w:bookmarkEnd w:id="52"/>
+      <w:bookmarkEnd w:id="53"/>
     </w:p>
     <w:p>
       <w:pPr>
         <w:pStyle w:val="Heading3"/>
         <w:spacing w:after="200"/>
       </w:pPr>
-      <w:bookmarkStart w:id="53" w:name="_Toc338028298"/>
-      <w:bookmarkStart w:id="54" w:name="_Toc338088833"/>
+      <w:bookmarkStart w:id="54" w:name="_Toc338028298"/>
+      <w:bookmarkStart w:id="55" w:name="_Toc338088833"/>
       <w:r>
         <w:t>Undoing a Command</w:t>
       </w:r>
-      <w:bookmarkEnd w:id="53"/>
       <w:bookmarkEnd w:id="54"/>
+      <w:bookmarkEnd w:id="55"/>
     </w:p>
     <w:p>
       <w:pPr>
@@ -8939,8 +8941,8 @@
         <w:pStyle w:val="Heading3"/>
         <w:spacing w:after="200"/>
       </w:pPr>
-      <w:bookmarkStart w:id="55" w:name="_Toc338028299"/>
-      <w:bookmarkStart w:id="56" w:name="_Toc338088834"/>
+      <w:bookmarkStart w:id="56" w:name="_Toc338028299"/>
+      <w:bookmarkStart w:id="57" w:name="_Toc338088834"/>
       <w:r>
         <w:t xml:space="preserve">Minimizing to </w:t>
       </w:r>
@@ -8948,8 +8950,8 @@
       <w:r>
         <w:t>TaskBar</w:t>
       </w:r>
-      <w:bookmarkEnd w:id="55"/>
       <w:bookmarkEnd w:id="56"/>
+      <w:bookmarkEnd w:id="57"/>
       <w:proofErr w:type="spellEnd"/>
     </w:p>
     <w:p>
@@ -9223,14 +9225,14 @@
         <w:pStyle w:val="Heading3"/>
         <w:spacing w:after="200"/>
       </w:pPr>
-      <w:bookmarkStart w:id="57" w:name="_Toc338028300"/>
-      <w:bookmarkStart w:id="58" w:name="_Toc338088835"/>
+      <w:bookmarkStart w:id="58" w:name="_Toc338028300"/>
+      <w:bookmarkStart w:id="59" w:name="_Toc338088835"/>
       <w:proofErr w:type="spellStart"/>
       <w:r>
         <w:t>Autorun</w:t>
       </w:r>
-      <w:bookmarkEnd w:id="57"/>
       <w:bookmarkEnd w:id="58"/>
+      <w:bookmarkEnd w:id="59"/>
       <w:proofErr w:type="spellEnd"/>
     </w:p>
     <w:p>
@@ -9410,13 +9412,13 @@
         <w:pStyle w:val="Heading3"/>
         <w:spacing w:after="200"/>
       </w:pPr>
-      <w:bookmarkStart w:id="59" w:name="_Toc338028301"/>
-      <w:bookmarkStart w:id="60" w:name="_Toc338088836"/>
+      <w:bookmarkStart w:id="60" w:name="_Toc338028301"/>
+      <w:bookmarkStart w:id="61" w:name="_Toc338088836"/>
       <w:r>
         <w:t>Hotkeys</w:t>
       </w:r>
-      <w:bookmarkEnd w:id="59"/>
       <w:bookmarkEnd w:id="60"/>
+      <w:bookmarkEnd w:id="61"/>
     </w:p>
     <w:p>
       <w:pPr>
@@ -9520,16 +9522,16 @@
         </w:pBdr>
         <w:spacing w:after="200"/>
       </w:pPr>
-      <w:bookmarkStart w:id="61" w:name="_Toc338028302"/>
-      <w:bookmarkStart w:id="62" w:name="_Toc338088581"/>
-      <w:bookmarkStart w:id="63" w:name="_Toc338088837"/>
+      <w:bookmarkStart w:id="62" w:name="_Toc338028302"/>
+      <w:bookmarkStart w:id="63" w:name="_Toc338088581"/>
+      <w:bookmarkStart w:id="64" w:name="_Toc338088837"/>
       <w:r>
         <w:lastRenderedPageBreak/>
         <w:t>Appendix</w:t>
       </w:r>
-      <w:bookmarkEnd w:id="61"/>
       <w:bookmarkEnd w:id="62"/>
       <w:bookmarkEnd w:id="63"/>
+      <w:bookmarkEnd w:id="64"/>
     </w:p>
     <w:p>
       <w:pPr>
@@ -9611,11 +9613,11 @@
         <w:pStyle w:val="Heading4"/>
         <w:spacing w:after="200"/>
       </w:pPr>
-      <w:bookmarkStart w:id="64" w:name="_Toc338088838"/>
+      <w:bookmarkStart w:id="65" w:name="_Toc338088838"/>
       <w:r>
         <w:t>COMMAND KEYWORDS</w:t>
       </w:r>
-      <w:bookmarkEnd w:id="64"/>
+      <w:bookmarkEnd w:id="65"/>
     </w:p>
     <w:p>
       <w:pPr>
@@ -9854,11 +9856,11 @@
         <w:pStyle w:val="Heading4"/>
         <w:spacing w:after="200"/>
       </w:pPr>
-      <w:bookmarkStart w:id="65" w:name="_Toc338088839"/>
+      <w:bookmarkStart w:id="66" w:name="_Toc338088839"/>
       <w:r>
         <w:t>ADD FUNCTION KEYWORDS</w:t>
       </w:r>
-      <w:bookmarkEnd w:id="65"/>
+      <w:bookmarkEnd w:id="66"/>
     </w:p>
     <w:p>
       <w:pPr>
@@ -11135,11 +11137,11 @@
         <w:pStyle w:val="Heading4"/>
         <w:spacing w:after="200"/>
       </w:pPr>
-      <w:bookmarkStart w:id="66" w:name="_Toc338088840"/>
+      <w:bookmarkStart w:id="67" w:name="_Toc338088840"/>
       <w:r>
         <w:t>SEARCH/VIEW FUNCTION KEYWORDS</w:t>
       </w:r>
-      <w:bookmarkEnd w:id="66"/>
+      <w:bookmarkEnd w:id="67"/>
     </w:p>
     <w:p>
       <w:pPr>
@@ -11274,11 +11276,11 @@
         <w:pStyle w:val="Heading4"/>
         <w:spacing w:after="200"/>
       </w:pPr>
-      <w:bookmarkStart w:id="67" w:name="_Toc338088841"/>
+      <w:bookmarkStart w:id="68" w:name="_Toc338088841"/>
       <w:r>
         <w:t>SEARCH/VIEW FUNCTION DEFAULT BEHAVIOR</w:t>
       </w:r>
-      <w:bookmarkEnd w:id="67"/>
+      <w:bookmarkEnd w:id="68"/>
     </w:p>
     <w:p>
       <w:pPr>
@@ -11325,11 +11327,11 @@
         <w:pStyle w:val="Heading4"/>
         <w:spacing w:after="200"/>
       </w:pPr>
-      <w:bookmarkStart w:id="68" w:name="_Toc338088842"/>
+      <w:bookmarkStart w:id="69" w:name="_Toc338088842"/>
       <w:r>
         <w:t>MODIFY FUNCTION KEYWORDS</w:t>
       </w:r>
-      <w:bookmarkEnd w:id="68"/>
+      <w:bookmarkEnd w:id="69"/>
     </w:p>
     <w:p>
       <w:pPr>
@@ -11478,11 +11480,11 @@
         <w:pStyle w:val="Heading4"/>
         <w:spacing w:after="200"/>
       </w:pPr>
-      <w:bookmarkStart w:id="69" w:name="_Toc338088843"/>
+      <w:bookmarkStart w:id="70" w:name="_Toc338088843"/>
       <w:r>
         <w:t>MODIFY FUNCTION DEFAULT BEHAVIOR</w:t>
       </w:r>
-      <w:bookmarkEnd w:id="69"/>
+      <w:bookmarkEnd w:id="70"/>
     </w:p>
     <w:p>
       <w:pPr>
@@ -11662,11 +11664,11 @@
         <w:pStyle w:val="Heading4"/>
         <w:spacing w:after="200"/>
       </w:pPr>
-      <w:bookmarkStart w:id="70" w:name="_Toc338088844"/>
+      <w:bookmarkStart w:id="71" w:name="_Toc338088844"/>
       <w:r>
         <w:t>DELETE FUNCTION KEYWORDS</w:t>
       </w:r>
-      <w:bookmarkEnd w:id="70"/>
+      <w:bookmarkEnd w:id="71"/>
     </w:p>
     <w:p>
       <w:pPr>
@@ -11793,11 +11795,11 @@
         <w:pStyle w:val="Heading4"/>
         <w:spacing w:after="200"/>
       </w:pPr>
-      <w:bookmarkStart w:id="71" w:name="_Toc338088845"/>
+      <w:bookmarkStart w:id="72" w:name="_Toc338088845"/>
       <w:r>
         <w:t>DELETE FUNCTION DEFAULT BEHAVIOR</w:t>
       </w:r>
-      <w:bookmarkEnd w:id="71"/>
+      <w:bookmarkEnd w:id="72"/>
     </w:p>
     <w:p>
       <w:pPr>
@@ -12520,7 +12522,7 @@
                 <w:noProof/>
                 <w:webHidden/>
               </w:rPr>
-              <w:t>21</w:t>
+              <w:t>23</w:t>
             </w:r>
             <w:r>
               <w:rPr>
@@ -12590,7 +12592,7 @@
                 <w:noProof/>
                 <w:webHidden/>
               </w:rPr>
-              <w:t>22</w:t>
+              <w:t>24</w:t>
             </w:r>
             <w:r>
               <w:rPr>
@@ -12660,7 +12662,7 @@
                 <w:noProof/>
                 <w:webHidden/>
               </w:rPr>
-              <w:t>23</w:t>
+              <w:t>25</w:t>
             </w:r>
             <w:r>
               <w:rPr>
@@ -12730,7 +12732,7 @@
                 <w:noProof/>
                 <w:webHidden/>
               </w:rPr>
-              <w:t>23</w:t>
+              <w:t>25</w:t>
             </w:r>
             <w:r>
               <w:rPr>
@@ -12800,7 +12802,7 @@
                 <w:noProof/>
                 <w:webHidden/>
               </w:rPr>
-              <w:t>23</w:t>
+              <w:t>25</w:t>
             </w:r>
             <w:r>
               <w:rPr>
@@ -12870,7 +12872,7 @@
                 <w:noProof/>
                 <w:webHidden/>
               </w:rPr>
-              <w:t>23</w:t>
+              <w:t>25</w:t>
             </w:r>
             <w:r>
               <w:rPr>
@@ -12940,7 +12942,7 @@
                 <w:noProof/>
                 <w:webHidden/>
               </w:rPr>
-              <w:t>23</w:t>
+              <w:t>25</w:t>
             </w:r>
             <w:r>
               <w:rPr>
@@ -13010,7 +13012,7 @@
                 <w:noProof/>
                 <w:webHidden/>
               </w:rPr>
-              <w:t>23</w:t>
+              <w:t>25</w:t>
             </w:r>
             <w:r>
               <w:rPr>
@@ -13080,7 +13082,7 @@
                 <w:noProof/>
                 <w:webHidden/>
               </w:rPr>
-              <w:t>23</w:t>
+              <w:t>25</w:t>
             </w:r>
             <w:r>
               <w:rPr>
@@ -13150,7 +13152,7 @@
                 <w:noProof/>
                 <w:webHidden/>
               </w:rPr>
-              <w:t>24</w:t>
+              <w:t>26</w:t>
             </w:r>
             <w:r>
               <w:rPr>
@@ -13220,7 +13222,7 @@
                 <w:noProof/>
                 <w:webHidden/>
               </w:rPr>
-              <w:t>24</w:t>
+              <w:t>26</w:t>
             </w:r>
             <w:r>
               <w:rPr>
@@ -13290,7 +13292,7 @@
                 <w:noProof/>
                 <w:webHidden/>
               </w:rPr>
-              <w:t>24</w:t>
+              <w:t>26</w:t>
             </w:r>
             <w:r>
               <w:rPr>
@@ -13361,7 +13363,7 @@
                 <w:noProof/>
                 <w:webHidden/>
               </w:rPr>
-              <w:t>25</w:t>
+              <w:t>27</w:t>
             </w:r>
             <w:r>
               <w:rPr>
@@ -13431,7 +13433,7 @@
                 <w:noProof/>
                 <w:webHidden/>
               </w:rPr>
-              <w:t>25</w:t>
+              <w:t>27</w:t>
             </w:r>
             <w:r>
               <w:rPr>
@@ -13501,7 +13503,7 @@
                 <w:noProof/>
                 <w:webHidden/>
               </w:rPr>
-              <w:t>25</w:t>
+              <w:t>27</w:t>
             </w:r>
             <w:r>
               <w:rPr>
@@ -13571,7 +13573,7 @@
                 <w:noProof/>
                 <w:webHidden/>
               </w:rPr>
-              <w:t>25</w:t>
+              <w:t>27</w:t>
             </w:r>
             <w:r>
               <w:rPr>
@@ -13641,7 +13643,7 @@
                 <w:noProof/>
                 <w:webHidden/>
               </w:rPr>
-              <w:t>25</w:t>
+              <w:t>27</w:t>
             </w:r>
             <w:r>
               <w:rPr>
@@ -13711,7 +13713,7 @@
                 <w:noProof/>
                 <w:webHidden/>
               </w:rPr>
-              <w:t>25</w:t>
+              <w:t>27</w:t>
             </w:r>
             <w:r>
               <w:rPr>
@@ -13781,7 +13783,7 @@
                 <w:noProof/>
                 <w:webHidden/>
               </w:rPr>
-              <w:t>26</w:t>
+              <w:t>28</w:t>
             </w:r>
             <w:r>
               <w:rPr>
@@ -13851,7 +13853,7 @@
                 <w:noProof/>
                 <w:webHidden/>
               </w:rPr>
-              <w:t>26</w:t>
+              <w:t>28</w:t>
             </w:r>
             <w:r>
               <w:rPr>
@@ -13921,7 +13923,7 @@
                 <w:noProof/>
                 <w:webHidden/>
               </w:rPr>
-              <w:t>26</w:t>
+              <w:t>28</w:t>
             </w:r>
             <w:r>
               <w:rPr>
@@ -13991,7 +13993,7 @@
                 <w:noProof/>
                 <w:webHidden/>
               </w:rPr>
-              <w:t>27</w:t>
+              <w:t>29</w:t>
             </w:r>
             <w:r>
               <w:rPr>
@@ -14061,7 +14063,7 @@
                 <w:noProof/>
                 <w:webHidden/>
               </w:rPr>
-              <w:t>27</w:t>
+              <w:t>29</w:t>
             </w:r>
             <w:r>
               <w:rPr>
@@ -14131,7 +14133,7 @@
                 <w:noProof/>
                 <w:webHidden/>
               </w:rPr>
-              <w:t>27</w:t>
+              <w:t>29</w:t>
             </w:r>
             <w:r>
               <w:rPr>
@@ -14201,7 +14203,7 @@
                 <w:noProof/>
                 <w:webHidden/>
               </w:rPr>
-              <w:t>27</w:t>
+              <w:t>29</w:t>
             </w:r>
             <w:r>
               <w:rPr>
@@ -14271,7 +14273,7 @@
                 <w:noProof/>
                 <w:webHidden/>
               </w:rPr>
-              <w:t>27</w:t>
+              <w:t>29</w:t>
             </w:r>
             <w:r>
               <w:rPr>
@@ -14341,7 +14343,7 @@
                 <w:noProof/>
                 <w:webHidden/>
               </w:rPr>
-              <w:t>27</w:t>
+              <w:t>29</w:t>
             </w:r>
             <w:r>
               <w:rPr>
@@ -14411,7 +14413,7 @@
                 <w:noProof/>
                 <w:webHidden/>
               </w:rPr>
-              <w:t>29</w:t>
+              <w:t>31</w:t>
             </w:r>
             <w:r>
               <w:rPr>
@@ -14481,7 +14483,7 @@
                 <w:noProof/>
                 <w:webHidden/>
               </w:rPr>
-              <w:t>29</w:t>
+              <w:t>31</w:t>
             </w:r>
             <w:r>
               <w:rPr>
@@ -14551,7 +14553,7 @@
                 <w:noProof/>
                 <w:webHidden/>
               </w:rPr>
-              <w:t>29</w:t>
+              <w:t>31</w:t>
             </w:r>
             <w:r>
               <w:rPr>
@@ -14621,7 +14623,7 @@
                 <w:noProof/>
                 <w:webHidden/>
               </w:rPr>
-              <w:t>29</w:t>
+              <w:t>31</w:t>
             </w:r>
             <w:r>
               <w:rPr>
@@ -14691,7 +14693,7 @@
                 <w:noProof/>
                 <w:webHidden/>
               </w:rPr>
-              <w:t>29</w:t>
+              <w:t>31</w:t>
             </w:r>
             <w:r>
               <w:rPr>
@@ -14762,7 +14764,7 @@
                 <w:noProof/>
                 <w:webHidden/>
               </w:rPr>
-              <w:t>30</w:t>
+              <w:t>32</w:t>
             </w:r>
             <w:r>
               <w:rPr>
@@ -14832,7 +14834,7 @@
                 <w:noProof/>
                 <w:webHidden/>
               </w:rPr>
-              <w:t>30</w:t>
+              <w:t>32</w:t>
             </w:r>
             <w:r>
               <w:rPr>
@@ -14902,7 +14904,7 @@
                 <w:noProof/>
                 <w:webHidden/>
               </w:rPr>
-              <w:t>30</w:t>
+              <w:t>32</w:t>
             </w:r>
             <w:r>
               <w:rPr>
@@ -14973,7 +14975,7 @@
                 <w:noProof/>
                 <w:webHidden/>
               </w:rPr>
-              <w:t>30</w:t>
+              <w:t>32</w:t>
             </w:r>
             <w:r>
               <w:rPr>
@@ -15043,7 +15045,7 @@
                 <w:noProof/>
                 <w:webHidden/>
               </w:rPr>
-              <w:t>30</w:t>
+              <w:t>32</w:t>
             </w:r>
             <w:r>
               <w:rPr>
@@ -15114,7 +15116,7 @@
                 <w:noProof/>
                 <w:webHidden/>
               </w:rPr>
-              <w:t>31</w:t>
+              <w:t>33</w:t>
             </w:r>
             <w:r>
               <w:rPr>
@@ -15184,7 +15186,7 @@
                 <w:noProof/>
                 <w:webHidden/>
               </w:rPr>
-              <w:t>31</w:t>
+              <w:t>33</w:t>
             </w:r>
             <w:r>
               <w:rPr>
@@ -15254,7 +15256,7 @@
                 <w:noProof/>
                 <w:webHidden/>
               </w:rPr>
-              <w:t>31</w:t>
+              <w:t>33</w:t>
             </w:r>
             <w:r>
               <w:rPr>
@@ -15324,7 +15326,7 @@
                 <w:noProof/>
                 <w:webHidden/>
               </w:rPr>
-              <w:t>31</w:t>
+              <w:t>33</w:t>
             </w:r>
             <w:r>
               <w:rPr>
@@ -15394,7 +15396,7 @@
                 <w:noProof/>
                 <w:webHidden/>
               </w:rPr>
-              <w:t>31</w:t>
+              <w:t>33</w:t>
             </w:r>
             <w:r>
               <w:rPr>
@@ -15464,7 +15466,7 @@
                 <w:noProof/>
                 <w:webHidden/>
               </w:rPr>
-              <w:t>31</w:t>
+              <w:t>33</w:t>
             </w:r>
             <w:r>
               <w:rPr>
@@ -15534,7 +15536,7 @@
                 <w:noProof/>
                 <w:webHidden/>
               </w:rPr>
-              <w:t>31</w:t>
+              <w:t>33</w:t>
             </w:r>
             <w:r>
               <w:rPr>
@@ -15604,7 +15606,7 @@
                 <w:noProof/>
                 <w:webHidden/>
               </w:rPr>
-              <w:t>33</w:t>
+              <w:t>35</w:t>
             </w:r>
             <w:r>
               <w:rPr>
@@ -15674,7 +15676,7 @@
                 <w:noProof/>
                 <w:webHidden/>
               </w:rPr>
-              <w:t>33</w:t>
+              <w:t>35</w:t>
             </w:r>
             <w:r>
               <w:rPr>
@@ -15744,7 +15746,7 @@
                 <w:noProof/>
                 <w:webHidden/>
               </w:rPr>
-              <w:t>33</w:t>
+              <w:t>35</w:t>
             </w:r>
             <w:r>
               <w:rPr>
@@ -15814,7 +15816,7 @@
                 <w:noProof/>
                 <w:webHidden/>
               </w:rPr>
-              <w:t>33</w:t>
+              <w:t>35</w:t>
             </w:r>
             <w:r>
               <w:rPr>
@@ -15884,7 +15886,7 @@
                 <w:noProof/>
                 <w:webHidden/>
               </w:rPr>
-              <w:t>33</w:t>
+              <w:t>35</w:t>
             </w:r>
             <w:r>
               <w:rPr>
@@ -15954,7 +15956,7 @@
                 <w:noProof/>
                 <w:webHidden/>
               </w:rPr>
-              <w:t>34</w:t>
+              <w:t>36</w:t>
             </w:r>
             <w:r>
               <w:rPr>
@@ -16024,7 +16026,7 @@
                 <w:noProof/>
                 <w:webHidden/>
               </w:rPr>
-              <w:t>34</w:t>
+              <w:t>36</w:t>
             </w:r>
             <w:r>
               <w:rPr>
@@ -16094,7 +16096,7 @@
                 <w:noProof/>
                 <w:webHidden/>
               </w:rPr>
-              <w:t>34</w:t>
+              <w:t>36</w:t>
             </w:r>
             <w:r>
               <w:rPr>
@@ -16164,7 +16166,7 @@
                 <w:noProof/>
                 <w:webHidden/>
               </w:rPr>
-              <w:t>34</w:t>
+              <w:t>36</w:t>
             </w:r>
             <w:r>
               <w:rPr>
@@ -16235,7 +16237,7 @@
                 <w:noProof/>
                 <w:webHidden/>
               </w:rPr>
-              <w:t>36</w:t>
+              <w:t>38</w:t>
             </w:r>
             <w:r>
               <w:rPr>
@@ -16306,7 +16308,7 @@
                 <w:noProof/>
                 <w:webHidden/>
               </w:rPr>
-              <w:t>36</w:t>
+              <w:t>38</w:t>
             </w:r>
             <w:r>
               <w:rPr>
@@ -16376,7 +16378,7 @@
                 <w:noProof/>
                 <w:webHidden/>
               </w:rPr>
-              <w:t>36</w:t>
+              <w:t>38</w:t>
             </w:r>
             <w:r>
               <w:rPr>
@@ -16446,7 +16448,7 @@
                 <w:noProof/>
                 <w:webHidden/>
               </w:rPr>
-              <w:t>36</w:t>
+              <w:t>38</w:t>
             </w:r>
             <w:r>
               <w:rPr>
@@ -16516,7 +16518,7 @@
                 <w:noProof/>
                 <w:webHidden/>
               </w:rPr>
-              <w:t>36</w:t>
+              <w:t>38</w:t>
             </w:r>
             <w:r>
               <w:rPr>
@@ -16586,7 +16588,7 @@
                 <w:noProof/>
                 <w:webHidden/>
               </w:rPr>
-              <w:t>36</w:t>
+              <w:t>38</w:t>
             </w:r>
             <w:r>
               <w:rPr>
@@ -16656,7 +16658,7 @@
                 <w:noProof/>
                 <w:webHidden/>
               </w:rPr>
-              <w:t>36</w:t>
+              <w:t>38</w:t>
             </w:r>
             <w:r>
               <w:rPr>
@@ -16726,7 +16728,7 @@
                 <w:noProof/>
                 <w:webHidden/>
               </w:rPr>
-              <w:t>36</w:t>
+              <w:t>38</w:t>
             </w:r>
             <w:r>
               <w:rPr>
@@ -16796,7 +16798,7 @@
                 <w:noProof/>
                 <w:webHidden/>
               </w:rPr>
-              <w:t>36</w:t>
+              <w:t>38</w:t>
             </w:r>
             <w:r>
               <w:rPr>
@@ -16866,7 +16868,7 @@
                 <w:noProof/>
                 <w:webHidden/>
               </w:rPr>
-              <w:t>37</w:t>
+              <w:t>39</w:t>
             </w:r>
             <w:r>
               <w:rPr>
@@ -16936,7 +16938,7 @@
                 <w:noProof/>
                 <w:webHidden/>
               </w:rPr>
-              <w:t>37</w:t>
+              <w:t>39</w:t>
             </w:r>
             <w:r>
               <w:rPr>
@@ -17006,7 +17008,7 @@
                 <w:noProof/>
                 <w:webHidden/>
               </w:rPr>
-              <w:t>37</w:t>
+              <w:t>39</w:t>
             </w:r>
             <w:r>
               <w:rPr>
@@ -17091,7 +17093,7 @@
                 <w:noProof/>
                 <w:webHidden/>
               </w:rPr>
-              <w:t>37</w:t>
+              <w:t>39</w:t>
             </w:r>
             <w:r>
               <w:rPr>
@@ -17161,7 +17163,7 @@
                 <w:noProof/>
                 <w:webHidden/>
               </w:rPr>
-              <w:t>37</w:t>
+              <w:t>39</w:t>
             </w:r>
             <w:r>
               <w:rPr>
@@ -17231,7 +17233,7 @@
                 <w:noProof/>
                 <w:webHidden/>
               </w:rPr>
-              <w:t>37</w:t>
+              <w:t>39</w:t>
             </w:r>
             <w:r>
               <w:rPr>
@@ -17316,7 +17318,7 @@
                 <w:noProof/>
                 <w:webHidden/>
               </w:rPr>
-              <w:t>37</w:t>
+              <w:t>39</w:t>
             </w:r>
             <w:r>
               <w:rPr>
@@ -17386,7 +17388,7 @@
                 <w:noProof/>
                 <w:webHidden/>
               </w:rPr>
-              <w:t>37</w:t>
+              <w:t>39</w:t>
             </w:r>
             <w:r>
               <w:rPr>
@@ -17456,7 +17458,7 @@
                 <w:noProof/>
                 <w:webHidden/>
               </w:rPr>
-              <w:t>37</w:t>
+              <w:t>39</w:t>
             </w:r>
             <w:r>
               <w:rPr>
@@ -17541,7 +17543,7 @@
                 <w:noProof/>
                 <w:webHidden/>
               </w:rPr>
-              <w:t>37</w:t>
+              <w:t>39</w:t>
             </w:r>
             <w:r>
               <w:rPr>
@@ -17611,7 +17613,7 @@
                 <w:noProof/>
                 <w:webHidden/>
               </w:rPr>
-              <w:t>37</w:t>
+              <w:t>39</w:t>
             </w:r>
             <w:r>
               <w:rPr>
@@ -17681,7 +17683,7 @@
                 <w:noProof/>
                 <w:webHidden/>
               </w:rPr>
-              <w:t>38</w:t>
+              <w:t>40</w:t>
             </w:r>
             <w:r>
               <w:rPr>
@@ -17766,7 +17768,7 @@
                 <w:noProof/>
                 <w:webHidden/>
               </w:rPr>
-              <w:t>38</w:t>
+              <w:t>40</w:t>
             </w:r>
             <w:r>
               <w:rPr>
@@ -17836,7 +17838,7 @@
                 <w:noProof/>
                 <w:webHidden/>
               </w:rPr>
-              <w:t>38</w:t>
+              <w:t>40</w:t>
             </w:r>
             <w:r>
               <w:rPr>
@@ -17906,7 +17908,7 @@
                 <w:noProof/>
                 <w:webHidden/>
               </w:rPr>
-              <w:t>38</w:t>
+              <w:t>40</w:t>
             </w:r>
             <w:r>
               <w:rPr>
@@ -17977,7 +17979,7 @@
                 <w:noProof/>
                 <w:webHidden/>
               </w:rPr>
-              <w:t>39</w:t>
+              <w:t>41</w:t>
             </w:r>
             <w:r>
               <w:rPr>
@@ -18047,7 +18049,7 @@
                 <w:noProof/>
                 <w:webHidden/>
               </w:rPr>
-              <w:t>39</w:t>
+              <w:t>41</w:t>
             </w:r>
             <w:r>
               <w:rPr>
@@ -18117,7 +18119,7 @@
                 <w:noProof/>
                 <w:webHidden/>
               </w:rPr>
-              <w:t>39</w:t>
+              <w:t>41</w:t>
             </w:r>
             <w:r>
               <w:rPr>
@@ -18187,7 +18189,7 @@
                 <w:noProof/>
                 <w:webHidden/>
               </w:rPr>
-              <w:t>39</w:t>
+              <w:t>41</w:t>
             </w:r>
             <w:r>
               <w:rPr>
@@ -18257,7 +18259,7 @@
                 <w:noProof/>
                 <w:webHidden/>
               </w:rPr>
-              <w:t>39</w:t>
+              <w:t>41</w:t>
             </w:r>
             <w:r>
               <w:rPr>
@@ -18342,7 +18344,7 @@
                 <w:noProof/>
                 <w:webHidden/>
               </w:rPr>
-              <w:t>39</w:t>
+              <w:t>41</w:t>
             </w:r>
             <w:r>
               <w:rPr>
@@ -18413,7 +18415,7 @@
                 <w:noProof/>
                 <w:webHidden/>
               </w:rPr>
-              <w:t>40</w:t>
+              <w:t>42</w:t>
             </w:r>
             <w:r>
               <w:rPr>
@@ -18483,7 +18485,7 @@
                 <w:noProof/>
                 <w:webHidden/>
               </w:rPr>
-              <w:t>40</w:t>
+              <w:t>42</w:t>
             </w:r>
             <w:r>
               <w:rPr>
@@ -18553,7 +18555,7 @@
                 <w:noProof/>
                 <w:webHidden/>
               </w:rPr>
-              <w:t>40</w:t>
+              <w:t>42</w:t>
             </w:r>
             <w:r>
               <w:rPr>
@@ -18624,7 +18626,7 @@
                 <w:noProof/>
                 <w:webHidden/>
               </w:rPr>
-              <w:t>40</w:t>
+              <w:t>42</w:t>
             </w:r>
             <w:r>
               <w:rPr>
@@ -18694,7 +18696,7 @@
                 <w:noProof/>
                 <w:webHidden/>
               </w:rPr>
-              <w:t>40</w:t>
+              <w:t>42</w:t>
             </w:r>
             <w:r>
               <w:rPr>
@@ -18764,7 +18766,7 @@
                 <w:noProof/>
                 <w:webHidden/>
               </w:rPr>
-              <w:t>40</w:t>
+              <w:t>42</w:t>
             </w:r>
             <w:r>
               <w:rPr>
@@ -18834,7 +18836,7 @@
                 <w:noProof/>
                 <w:webHidden/>
               </w:rPr>
-              <w:t>40</w:t>
+              <w:t>42</w:t>
             </w:r>
             <w:r>
               <w:rPr>
@@ -18904,7 +18906,7 @@
                 <w:noProof/>
                 <w:webHidden/>
               </w:rPr>
-              <w:t>40</w:t>
+              <w:t>42</w:t>
             </w:r>
             <w:r>
               <w:rPr>
@@ -18974,7 +18976,7 @@
                 <w:noProof/>
                 <w:webHidden/>
               </w:rPr>
-              <w:t>40</w:t>
+              <w:t>42</w:t>
             </w:r>
             <w:r>
               <w:rPr>
@@ -19044,7 +19046,7 @@
                 <w:noProof/>
                 <w:webHidden/>
               </w:rPr>
-              <w:t>40</w:t>
+              <w:t>42</w:t>
             </w:r>
             <w:r>
               <w:rPr>
@@ -19114,7 +19116,7 @@
                 <w:noProof/>
                 <w:webHidden/>
               </w:rPr>
-              <w:t>40</w:t>
+              <w:t>42</w:t>
             </w:r>
             <w:r>
               <w:rPr>
@@ -19185,7 +19187,7 @@
                 <w:noProof/>
                 <w:webHidden/>
               </w:rPr>
-              <w:t>42</w:t>
+              <w:t>44</w:t>
             </w:r>
             <w:r>
               <w:rPr>
@@ -19255,7 +19257,7 @@
                 <w:noProof/>
                 <w:webHidden/>
               </w:rPr>
-              <w:t>42</w:t>
+              <w:t>44</w:t>
             </w:r>
             <w:r>
               <w:rPr>
@@ -19325,7 +19327,7 @@
                 <w:noProof/>
                 <w:webHidden/>
               </w:rPr>
-              <w:t>42</w:t>
+              <w:t>44</w:t>
             </w:r>
             <w:r>
               <w:rPr>
@@ -19395,7 +19397,7 @@
                 <w:noProof/>
                 <w:webHidden/>
               </w:rPr>
-              <w:t>42</w:t>
+              <w:t>44</w:t>
             </w:r>
             <w:r>
               <w:rPr>
@@ -19466,7 +19468,7 @@
                 <w:noProof/>
                 <w:webHidden/>
               </w:rPr>
-              <w:t>42</w:t>
+              <w:t>44</w:t>
             </w:r>
             <w:r>
               <w:rPr>
@@ -19536,7 +19538,7 @@
                 <w:noProof/>
                 <w:webHidden/>
               </w:rPr>
-              <w:t>42</w:t>
+              <w:t>44</w:t>
             </w:r>
             <w:r>
               <w:rPr>
@@ -19606,7 +19608,7 @@
                 <w:noProof/>
                 <w:webHidden/>
               </w:rPr>
-              <w:t>42</w:t>
+              <w:t>44</w:t>
             </w:r>
             <w:r>
               <w:rPr>
@@ -19676,7 +19678,7 @@
                 <w:noProof/>
                 <w:webHidden/>
               </w:rPr>
-              <w:t>42</w:t>
+              <w:t>44</w:t>
             </w:r>
             <w:r>
               <w:rPr>
@@ -19746,7 +19748,7 @@
                 <w:noProof/>
                 <w:webHidden/>
               </w:rPr>
-              <w:t>42</w:t>
+              <w:t>44</w:t>
             </w:r>
             <w:r>
               <w:rPr>
@@ -19816,7 +19818,7 @@
                 <w:noProof/>
                 <w:webHidden/>
               </w:rPr>
-              <w:t>42</w:t>
+              <w:t>44</w:t>
             </w:r>
             <w:r>
               <w:rPr>
@@ -19886,7 +19888,7 @@
                 <w:noProof/>
                 <w:webHidden/>
               </w:rPr>
-              <w:t>42</w:t>
+              <w:t>44</w:t>
             </w:r>
             <w:r>
               <w:rPr>
@@ -19956,7 +19958,7 @@
                 <w:noProof/>
                 <w:webHidden/>
               </w:rPr>
-              <w:t>42</w:t>
+              <w:t>44</w:t>
             </w:r>
             <w:r>
               <w:rPr>
@@ -20026,7 +20028,7 @@
                 <w:noProof/>
                 <w:webHidden/>
               </w:rPr>
-              <w:t>42</w:t>
+              <w:t>44</w:t>
             </w:r>
             <w:r>
               <w:rPr>
@@ -20096,7 +20098,7 @@
                 <w:noProof/>
                 <w:webHidden/>
               </w:rPr>
-              <w:t>43</w:t>
+              <w:t>45</w:t>
             </w:r>
             <w:r>
               <w:rPr>
@@ -20166,7 +20168,7 @@
                 <w:noProof/>
                 <w:webHidden/>
               </w:rPr>
-              <w:t>43</w:t>
+              <w:t>45</w:t>
             </w:r>
             <w:r>
               <w:rPr>
@@ -20236,7 +20238,7 @@
                 <w:noProof/>
                 <w:webHidden/>
               </w:rPr>
-              <w:t>43</w:t>
+              <w:t>45</w:t>
             </w:r>
             <w:r>
               <w:rPr>
@@ -20306,7 +20308,7 @@
                 <w:noProof/>
                 <w:webHidden/>
               </w:rPr>
-              <w:t>43</w:t>
+              <w:t>45</w:t>
             </w:r>
             <w:r>
               <w:rPr>
@@ -20376,7 +20378,7 @@
                 <w:noProof/>
                 <w:webHidden/>
               </w:rPr>
-              <w:t>43</w:t>
+              <w:t>45</w:t>
             </w:r>
             <w:r>
               <w:rPr>
@@ -20446,7 +20448,7 @@
                 <w:noProof/>
                 <w:webHidden/>
               </w:rPr>
-              <w:t>43</w:t>
+              <w:t>45</w:t>
             </w:r>
             <w:r>
               <w:rPr>
@@ -20498,51 +20500,51 @@
         </w:pBdr>
         <w:spacing w:after="200"/>
       </w:pPr>
-      <w:bookmarkStart w:id="72" w:name="_Toc338028303"/>
-      <w:bookmarkStart w:id="73" w:name="_Toc338088448"/>
-      <w:bookmarkStart w:id="74" w:name="_Toc338088582"/>
-      <w:bookmarkStart w:id="75" w:name="_Toc338113213"/>
-      <w:bookmarkStart w:id="76" w:name="developerguide"/>
+      <w:bookmarkStart w:id="73" w:name="_Toc338028303"/>
+      <w:bookmarkStart w:id="74" w:name="_Toc338088448"/>
+      <w:bookmarkStart w:id="75" w:name="_Toc338088582"/>
+      <w:bookmarkStart w:id="76" w:name="_Toc338113213"/>
+      <w:bookmarkStart w:id="77" w:name="developerguide"/>
       <w:r>
         <w:lastRenderedPageBreak/>
         <w:t>An Overview</w:t>
       </w:r>
-      <w:bookmarkEnd w:id="72"/>
       <w:bookmarkEnd w:id="73"/>
       <w:bookmarkEnd w:id="74"/>
       <w:bookmarkEnd w:id="75"/>
+      <w:bookmarkEnd w:id="76"/>
     </w:p>
     <w:p>
       <w:pPr>
         <w:pStyle w:val="Heading2"/>
         <w:spacing w:after="200"/>
       </w:pPr>
-      <w:bookmarkStart w:id="77" w:name="_Toc338028304"/>
-      <w:bookmarkStart w:id="78" w:name="_Toc338088449"/>
-      <w:bookmarkStart w:id="79" w:name="_Toc338088583"/>
-      <w:bookmarkStart w:id="80" w:name="_Toc338113214"/>
+      <w:bookmarkStart w:id="78" w:name="_Toc338028304"/>
+      <w:bookmarkStart w:id="79" w:name="_Toc338088449"/>
+      <w:bookmarkStart w:id="80" w:name="_Toc338088583"/>
+      <w:bookmarkStart w:id="81" w:name="_Toc338113214"/>
       <w:r>
         <w:t>Where We Are Now</w:t>
       </w:r>
-      <w:bookmarkEnd w:id="77"/>
       <w:bookmarkEnd w:id="78"/>
       <w:bookmarkEnd w:id="79"/>
       <w:bookmarkEnd w:id="80"/>
+      <w:bookmarkEnd w:id="81"/>
     </w:p>
     <w:p>
       <w:pPr>
         <w:pStyle w:val="Heading3"/>
         <w:spacing w:after="200"/>
       </w:pPr>
-      <w:bookmarkStart w:id="81" w:name="_Toc338028305"/>
-      <w:bookmarkStart w:id="82" w:name="_Toc338088450"/>
-      <w:bookmarkStart w:id="83" w:name="_Toc338113215"/>
+      <w:bookmarkStart w:id="82" w:name="_Toc338028305"/>
+      <w:bookmarkStart w:id="83" w:name="_Toc338088450"/>
+      <w:bookmarkStart w:id="84" w:name="_Toc338113215"/>
       <w:r>
         <w:t>Must-have Features</w:t>
       </w:r>
-      <w:bookmarkEnd w:id="81"/>
       <w:bookmarkEnd w:id="82"/>
       <w:bookmarkEnd w:id="83"/>
+      <w:bookmarkEnd w:id="84"/>
       <w:r>
         <w:t xml:space="preserve"> </w:t>
       </w:r>
@@ -20638,15 +20640,15 @@
         <w:pStyle w:val="Heading3"/>
         <w:spacing w:after="200"/>
       </w:pPr>
-      <w:bookmarkStart w:id="84" w:name="_Toc338028306"/>
-      <w:bookmarkStart w:id="85" w:name="_Toc338088451"/>
-      <w:bookmarkStart w:id="86" w:name="_Toc338113216"/>
+      <w:bookmarkStart w:id="85" w:name="_Toc338028306"/>
+      <w:bookmarkStart w:id="86" w:name="_Toc338088451"/>
+      <w:bookmarkStart w:id="87" w:name="_Toc338113216"/>
       <w:r>
         <w:t>Extra Feature</w:t>
       </w:r>
-      <w:bookmarkEnd w:id="84"/>
       <w:bookmarkEnd w:id="85"/>
       <w:bookmarkEnd w:id="86"/>
+      <w:bookmarkEnd w:id="87"/>
     </w:p>
     <w:p>
       <w:pPr>
@@ -20845,8 +20847,8 @@
       </w:r>
     </w:p>
     <w:p>
-      <w:bookmarkStart w:id="87" w:name="_Toc338088452"/>
-      <w:bookmarkStart w:id="88" w:name="_Toc338088584"/>
+      <w:bookmarkStart w:id="88" w:name="_Toc338088452"/>
+      <w:bookmarkStart w:id="89" w:name="_Toc338088584"/>
       <w:r>
         <w:br w:type="page"/>
       </w:r>
@@ -20886,8 +20888,6 @@
         </w:rPr>
         <w:br/>
       </w:r>
-      <w:bookmarkStart w:id="89" w:name="_GoBack"/>
-      <w:bookmarkEnd w:id="89"/>
     </w:p>
     <w:p>
       <w:pPr>
@@ -21057,8 +21057,8 @@
       <w:r>
         <w:t>Class Diagram</w:t>
       </w:r>
-      <w:bookmarkEnd w:id="87"/>
       <w:bookmarkEnd w:id="88"/>
+      <w:bookmarkEnd w:id="89"/>
       <w:bookmarkEnd w:id="90"/>
     </w:p>
     <w:p/>
@@ -41556,7 +41556,7 @@
           </w:p>
         </w:tc>
       </w:tr>
-      <w:bookmarkEnd w:id="76"/>
+      <w:bookmarkEnd w:id="77"/>
     </w:tbl>
     <w:p/>
     <w:sectPr>
@@ -41639,7 +41639,7 @@
             <w:bCs/>
             <w:noProof/>
           </w:rPr>
-          <w:t>23</w:t>
+          <w:t>4</w:t>
         </w:r>
         <w:r>
           <w:rPr>
@@ -42448,7 +42448,6 @@
   <w:style w:type="character" w:default="1" w:styleId="DefaultParagraphFont">
     <w:name w:val="Default Paragraph Font"/>
     <w:uiPriority w:val="1"/>
-    <w:semiHidden/>
     <w:unhideWhenUsed/>
   </w:style>
   <w:style w:type="table" w:default="1" w:styleId="TableNormal">
@@ -43285,7 +43284,6 @@
   <w:style w:type="character" w:default="1" w:styleId="DefaultParagraphFont">
     <w:name w:val="Default Paragraph Font"/>
     <w:uiPriority w:val="1"/>
-    <w:semiHidden/>
     <w:unhideWhenUsed/>
   </w:style>
   <w:style w:type="table" w:default="1" w:styleId="TableNormal">
@@ -44153,7 +44151,7 @@
 </file>
 
 <file path=customXml/itemProps1.xml><?xml version="1.0" encoding="utf-8"?>
-<ds:datastoreItem xmlns:ds="http://schemas.openxmlformats.org/officeDocument/2006/customXml" ds:itemID="{FC65C2DA-1637-4D50-9825-ED09F7E3CA9E}">
+<ds:datastoreItem xmlns:ds="http://schemas.openxmlformats.org/officeDocument/2006/customXml" ds:itemID="{7E30ED01-8462-484B-8FD0-628D05B1DF74}">
   <ds:schemaRefs>
     <ds:schemaRef ds:uri="http://schemas.openxmlformats.org/officeDocument/2006/bibliography"/>
   </ds:schemaRefs>

</xml_diff>